<commit_message>
Added assignments 6 v1
</commit_message>
<xml_diff>
--- a/Assignments/Assignment- BasicProgramming.docx
+++ b/Assignments/Assignment- BasicProgramming.docx
@@ -4,7 +4,7 @@
   <w:body>
     <w:p>
       <w:pPr>
-        <w:pStyle w:val="HeaderandFooter"/>
+        <w:pStyle w:val="Title"/>
         <w:rPr>
           <w:i/>
         </w:rPr>
@@ -213,7 +213,15 @@
     </w:p>
     <w:p>
       <w:r>
-        <w:t>This document is a guideline to Practical assignment of programing course. Make sure you read this document carefully to know how you should deliver your assignments.</w:t>
+        <w:t xml:space="preserve">This document is a guideline to Practical assignment of </w:t>
+      </w:r>
+      <w:proofErr w:type="spellStart"/>
+      <w:r>
+        <w:t>programing</w:t>
+      </w:r>
+      <w:proofErr w:type="spellEnd"/>
+      <w:r>
+        <w:t xml:space="preserve"> course. Make sure you read this document carefully to know how you should deliver your assignments.</w:t>
       </w:r>
     </w:p>
     <w:p>
@@ -3114,7 +3122,29 @@
           <w:sz w:val="23"/>
           <w:szCs w:val="23"/>
         </w:rPr>
-        <w:t>'First line.\nSecond line.'</w:t>
+        <w:t>'First line.\</w:t>
+      </w:r>
+      <w:proofErr w:type="spellStart"/>
+      <w:r>
+        <w:rPr>
+          <w:rFonts w:ascii="Courier New" w:eastAsia="Times New Roman" w:hAnsi="Courier New" w:cs="Courier New"/>
+          <w:iCs w:val="0"/>
+          <w:color w:val="4070A0"/>
+          <w:sz w:val="23"/>
+          <w:szCs w:val="23"/>
+        </w:rPr>
+        <w:t>nSecond</w:t>
+      </w:r>
+      <w:proofErr w:type="spellEnd"/>
+      <w:r>
+        <w:rPr>
+          <w:rFonts w:ascii="Courier New" w:eastAsia="Times New Roman" w:hAnsi="Courier New" w:cs="Courier New"/>
+          <w:iCs w:val="0"/>
+          <w:color w:val="4070A0"/>
+          <w:sz w:val="23"/>
+          <w:szCs w:val="23"/>
+        </w:rPr>
+        <w:t xml:space="preserve"> line.'</w:t>
       </w:r>
       <w:r>
         <w:rPr>
@@ -3676,6 +3706,7 @@
         </w:rPr>
         <w:t>programs\n</w:t>
       </w:r>
+      <w:proofErr w:type="spellStart"/>
       <w:r>
         <w:rPr>
           <w:rFonts w:ascii="Courier New" w:eastAsia="Times New Roman" w:hAnsi="Courier New" w:cs="Courier New"/>
@@ -3684,7 +3715,18 @@
           <w:sz w:val="23"/>
           <w:szCs w:val="23"/>
         </w:rPr>
-        <w:t>ame'</w:t>
+        <w:t>ame</w:t>
+      </w:r>
+      <w:proofErr w:type="spellEnd"/>
+      <w:r>
+        <w:rPr>
+          <w:rFonts w:ascii="Courier New" w:eastAsia="Times New Roman" w:hAnsi="Courier New" w:cs="Courier New"/>
+          <w:iCs w:val="0"/>
+          <w:color w:val="4070A0"/>
+          <w:sz w:val="23"/>
+          <w:szCs w:val="23"/>
+        </w:rPr>
+        <w:t>'</w:t>
       </w:r>
       <w:r>
         <w:rPr>
@@ -3765,6 +3807,7 @@
         </w:rPr>
         <w:t>(</w:t>
       </w:r>
+      <w:proofErr w:type="spellStart"/>
       <w:r>
         <w:rPr>
           <w:rFonts w:ascii="Courier New" w:eastAsia="Times New Roman" w:hAnsi="Courier New" w:cs="Courier New"/>
@@ -3773,7 +3816,18 @@
           <w:sz w:val="23"/>
           <w:szCs w:val="23"/>
         </w:rPr>
-        <w:t>r'C:\</w:t>
+        <w:t>r'C</w:t>
+      </w:r>
+      <w:proofErr w:type="spellEnd"/>
+      <w:r>
+        <w:rPr>
+          <w:rFonts w:ascii="Courier New" w:eastAsia="Times New Roman" w:hAnsi="Courier New" w:cs="Courier New"/>
+          <w:iCs w:val="0"/>
+          <w:color w:val="4070A0"/>
+          <w:sz w:val="23"/>
+          <w:szCs w:val="23"/>
+        </w:rPr>
+        <w:t>:\</w:t>
       </w:r>
       <w:r>
         <w:rPr>
@@ -4185,6 +4239,7 @@
         </w:rPr>
         <w:t xml:space="preserve">Usage: </w:t>
       </w:r>
+      <w:proofErr w:type="spellStart"/>
       <w:r>
         <w:rPr>
           <w:rFonts w:ascii="Courier New" w:eastAsia="Times New Roman" w:hAnsi="Courier New" w:cs="Courier New"/>
@@ -4196,6 +4251,7 @@
         </w:rPr>
         <w:t>myscript</w:t>
       </w:r>
+      <w:proofErr w:type="spellEnd"/>
       <w:r>
         <w:rPr>
           <w:rFonts w:ascii="Courier New" w:eastAsia="Times New Roman" w:hAnsi="Courier New" w:cs="Courier New"/>
@@ -4385,7 +4441,23 @@
     </w:p>
     <w:p>
       <w:r>
-        <w:t xml:space="preserve">2.2.4 following code has an error. What is the error? And how you can fix it to print “Mikaeil Shaghelani”?  </w:t>
+        <w:t>2.2.4 following code has an error. What is the error? And how you can fix it to print “</w:t>
+      </w:r>
+      <w:proofErr w:type="spellStart"/>
+      <w:r>
+        <w:t>Mikaeil</w:t>
+      </w:r>
+      <w:proofErr w:type="spellEnd"/>
+      <w:r>
+        <w:t xml:space="preserve"> </w:t>
+      </w:r>
+      <w:proofErr w:type="spellStart"/>
+      <w:r>
+        <w:t>Shaghelani</w:t>
+      </w:r>
+      <w:proofErr w:type="spellEnd"/>
+      <w:r>
+        <w:t xml:space="preserve">”?  </w:t>
       </w:r>
     </w:p>
     <w:p>
@@ -4437,6 +4509,7 @@
         </w:rPr>
         <w:t xml:space="preserve">&gt;&gt;&gt; </w:t>
       </w:r>
+      <w:proofErr w:type="spellStart"/>
       <w:r>
         <w:rPr>
           <w:rFonts w:ascii="Courier New" w:eastAsia="Times New Roman" w:hAnsi="Courier New" w:cs="Courier New"/>
@@ -4448,6 +4521,7 @@
         </w:rPr>
         <w:t>firstName</w:t>
       </w:r>
+      <w:proofErr w:type="spellEnd"/>
       <w:r>
         <w:rPr>
           <w:rFonts w:ascii="Courier New" w:eastAsia="Times New Roman" w:hAnsi="Courier New" w:cs="Courier New"/>
@@ -4488,6 +4562,7 @@
         </w:rPr>
         <w:t>'</w:t>
       </w:r>
+      <w:proofErr w:type="spellStart"/>
       <w:r>
         <w:rPr>
           <w:rFonts w:ascii="Courier New" w:eastAsia="Times New Roman" w:hAnsi="Courier New" w:cs="Courier New"/>
@@ -4499,6 +4574,7 @@
         </w:rPr>
         <w:t>Mikaeil</w:t>
       </w:r>
+      <w:proofErr w:type="spellEnd"/>
       <w:r>
         <w:rPr>
           <w:rFonts w:ascii="Courier New" w:eastAsia="Times New Roman" w:hAnsi="Courier New" w:cs="Courier New"/>
@@ -4558,6 +4634,7 @@
         </w:rPr>
         <w:t xml:space="preserve">&gt;&gt;&gt; </w:t>
       </w:r>
+      <w:proofErr w:type="spellStart"/>
       <w:r>
         <w:rPr>
           <w:rFonts w:ascii="Courier New" w:eastAsia="Times New Roman" w:hAnsi="Courier New" w:cs="Courier New"/>
@@ -4569,6 +4646,7 @@
         </w:rPr>
         <w:t>firstName</w:t>
       </w:r>
+      <w:proofErr w:type="spellEnd"/>
       <w:r>
         <w:rPr>
           <w:rFonts w:ascii="Courier New" w:eastAsia="Times New Roman" w:hAnsi="Courier New" w:cs="Courier New"/>
@@ -4589,6 +4667,7 @@
         </w:rPr>
         <w:t>'</w:t>
       </w:r>
+      <w:proofErr w:type="spellStart"/>
       <w:r>
         <w:rPr>
           <w:rFonts w:ascii="Courier New" w:eastAsia="Times New Roman" w:hAnsi="Courier New" w:cs="Courier New"/>
@@ -4600,6 +4679,7 @@
         </w:rPr>
         <w:t>Shaghelani</w:t>
       </w:r>
+      <w:proofErr w:type="spellEnd"/>
       <w:r>
         <w:rPr>
           <w:rFonts w:ascii="Courier New" w:eastAsia="Times New Roman" w:hAnsi="Courier New" w:cs="Courier New"/>
@@ -8972,6 +9052,7 @@
           <w:b/>
           <w:bCs/>
           <w:iCs w:val="0"/>
+          <w:noProof/>
           <w:color w:val="C65D09"/>
           <w:sz w:val="23"/>
           <w:szCs w:val="23"/>
@@ -9023,6 +9104,9 @@
     </w:p>
     <w:p>
       <w:r>
+        <w:rPr>
+          <w:noProof/>
+        </w:rPr>
         <w:lastRenderedPageBreak/>
         <w:drawing>
           <wp:inline distT="0" distB="0" distL="0" distR="0" wp14:anchorId="0915C782" wp14:editId="4F2FE14A">
@@ -9068,6 +9152,9 @@
     </w:p>
     <w:p>
       <w:r>
+        <w:rPr>
+          <w:noProof/>
+        </w:rPr>
         <w:drawing>
           <wp:inline distT="0" distB="0" distL="0" distR="0" wp14:anchorId="13C9F0E4" wp14:editId="0EF4D34D">
             <wp:extent cx="4762454" cy="3657600"/>
@@ -9118,6 +9205,9 @@
     </w:p>
     <w:p>
       <w:r>
+        <w:rPr>
+          <w:noProof/>
+        </w:rPr>
         <w:drawing>
           <wp:inline distT="0" distB="0" distL="0" distR="0" wp14:anchorId="25A93542" wp14:editId="68CE591F">
             <wp:extent cx="5143500" cy="2534807"/>
@@ -9162,6 +9252,9 @@
     </w:p>
     <w:p>
       <w:r>
+        <w:rPr>
+          <w:noProof/>
+        </w:rPr>
         <w:drawing>
           <wp:inline distT="0" distB="0" distL="0" distR="0" wp14:anchorId="406E03C3" wp14:editId="71C02D34">
             <wp:extent cx="5086350" cy="2927287"/>
@@ -9208,9 +9301,14 @@
       <w:r>
         <w:t xml:space="preserve">Example: </w:t>
       </w:r>
+      <w:proofErr w:type="spellStart"/>
       <w:proofErr w:type="gramStart"/>
       <w:r>
-        <w:t>originalList  =</w:t>
+        <w:t>originalList</w:t>
+      </w:r>
+      <w:proofErr w:type="spellEnd"/>
+      <w:r>
+        <w:t xml:space="preserve">  =</w:t>
       </w:r>
       <w:proofErr w:type="gramEnd"/>
       <w:r>
@@ -9220,7 +9318,15 @@
     <w:p>
       <w:r>
         <w:tab/>
-        <w:t xml:space="preserve">   manupulatedList = [2, 4, </w:t>
+        <w:t xml:space="preserve">   </w:t>
+      </w:r>
+      <w:proofErr w:type="spellStart"/>
+      <w:r>
+        <w:t>manupulatedList</w:t>
+      </w:r>
+      <w:proofErr w:type="spellEnd"/>
+      <w:r>
+        <w:t xml:space="preserve"> = [2, 4, </w:t>
       </w:r>
       <w:proofErr w:type="gramStart"/>
       <w:r>
@@ -9245,6 +9351,9 @@
         <w:t xml:space="preserve">  </w:t>
       </w:r>
       <w:r>
+        <w:rPr>
+          <w:noProof/>
+        </w:rPr>
         <w:drawing>
           <wp:inline distT="0" distB="0" distL="0" distR="0" wp14:anchorId="60CB4BD6" wp14:editId="2351C5ED">
             <wp:extent cx="5614577" cy="4781550"/>
@@ -9294,6 +9403,9 @@
         </w:rPr>
       </w:pPr>
       <w:r>
+        <w:rPr>
+          <w:noProof/>
+        </w:rPr>
         <w:lastRenderedPageBreak/>
         <w:drawing>
           <wp:inline distT="0" distB="0" distL="0" distR="0" wp14:anchorId="033567CC" wp14:editId="6F07146E">
@@ -9457,7 +9569,15 @@
         </w:numPr>
       </w:pPr>
       <w:r>
-        <w:t>function: getName, must return the current value of name instance variable</w:t>
+        <w:t xml:space="preserve">function: </w:t>
+      </w:r>
+      <w:proofErr w:type="spellStart"/>
+      <w:r>
+        <w:t>getName</w:t>
+      </w:r>
+      <w:proofErr w:type="spellEnd"/>
+      <w:r>
+        <w:t>, must return the current value of name instance variable</w:t>
       </w:r>
     </w:p>
     <w:p>
@@ -9469,7 +9589,15 @@
         </w:numPr>
       </w:pPr>
       <w:r>
-        <w:t>function: setName, must get a new name as parameter and update the name variable</w:t>
+        <w:t xml:space="preserve">function: </w:t>
+      </w:r>
+      <w:proofErr w:type="spellStart"/>
+      <w:r>
+        <w:t>setName</w:t>
+      </w:r>
+      <w:proofErr w:type="spellEnd"/>
+      <w:r>
+        <w:t>, must get a new name as parameter and update the name variable</w:t>
       </w:r>
     </w:p>
     <w:p>
@@ -9561,7 +9689,15 @@
     </w:p>
     <w:p>
       <w:r>
-        <w:t xml:space="preserve">6.2.2 add a new function to Calculator class named linearEquation with 3 parameters for value of a, </w:t>
+        <w:t xml:space="preserve">6.2.2 add a new function to Calculator class named </w:t>
+      </w:r>
+      <w:proofErr w:type="spellStart"/>
+      <w:r>
+        <w:t>linearEquation</w:t>
+      </w:r>
+      <w:proofErr w:type="spellEnd"/>
+      <w:r>
+        <w:t xml:space="preserve"> with 3 parameters for value of a, </w:t>
       </w:r>
       <w:proofErr w:type="gramStart"/>
       <w:r>
@@ -9648,8 +9784,19 @@
       </w:r>
     </w:p>
     <w:p>
-      <w:r>
-        <w:t>Design a simple application for your ToDo list by creating a class with the same name and following requirements:</w:t>
+      <w:pPr>
+        <w:ind w:firstLine="360"/>
+      </w:pPr>
+      <w:r>
+        <w:t xml:space="preserve">Design a simple application for your </w:t>
+      </w:r>
+      <w:proofErr w:type="spellStart"/>
+      <w:r>
+        <w:t>ToDo</w:t>
+      </w:r>
+      <w:proofErr w:type="spellEnd"/>
+      <w:r>
+        <w:t xml:space="preserve"> list by creating a class with the same name and following requirements:</w:t>
       </w:r>
     </w:p>
     <w:p>
@@ -9808,8 +9955,21 @@
         </w:numPr>
       </w:pPr>
       <w:r>
-        <w:t>Add an instance object named myToDoList from the type ToDo</w:t>
-      </w:r>
+        <w:t xml:space="preserve">Add an instance object named </w:t>
+      </w:r>
+      <w:proofErr w:type="spellStart"/>
+      <w:r>
+        <w:t>myToDoList</w:t>
+      </w:r>
+      <w:proofErr w:type="spellEnd"/>
+      <w:r>
+        <w:t xml:space="preserve"> from the type </w:t>
+      </w:r>
+      <w:proofErr w:type="spellStart"/>
+      <w:r>
+        <w:t>ToDo</w:t>
+      </w:r>
+      <w:proofErr w:type="spellEnd"/>
     </w:p>
     <w:p>
       <w:r>

</xml_diff>